<commit_message>
Update to Table class
</commit_message>
<xml_diff>
--- a/blog-project/README.docx
+++ b/blog-project/README.docx
@@ -183,6 +183,21 @@
         </w:numPr>
       </w:pPr>
       <w:r>
+        <w:t>It is single page application</w:t>
+      </w:r>
+      <w:r>
+        <w:t xml:space="preserve"> for demonstration purposes. I would have it modularized with sufficient time.</w:t>
+      </w:r>
+    </w:p>
+    <w:p>
+      <w:pPr>
+        <w:pStyle w:val="ListParagraph"/>
+        <w:numPr>
+          <w:ilvl w:val="0"/>
+          <w:numId w:val="1"/>
+        </w:numPr>
+      </w:pPr>
+      <w:r>
         <w:t>What I could complete:</w:t>
       </w:r>
     </w:p>
@@ -238,10 +253,37 @@
       <w:pPr>
         <w:pStyle w:val="ListParagraph"/>
         <w:numPr>
+          <w:ilvl w:val="0"/>
+          <w:numId w:val="1"/>
+        </w:numPr>
+      </w:pPr>
+      <w:r>
+        <w:t>What is in progress:</w:t>
+      </w:r>
+    </w:p>
+    <w:p>
+      <w:pPr>
+        <w:pStyle w:val="ListParagraph"/>
+        <w:numPr>
           <w:ilvl w:val="1"/>
           <w:numId w:val="1"/>
         </w:numPr>
       </w:pPr>
+      <w:r>
+        <w:t>Posting comment to a blog</w:t>
+      </w:r>
+    </w:p>
+    <w:p>
+      <w:pPr>
+        <w:pStyle w:val="ListParagraph"/>
+        <w:numPr>
+          <w:ilvl w:val="1"/>
+          <w:numId w:val="1"/>
+        </w:numPr>
+      </w:pPr>
+      <w:r>
+        <w:t>Sharing blog so that it appears in Dashboard</w:t>
+      </w:r>
       <w:bookmarkStart w:id="0" w:name="_GoBack"/>
       <w:bookmarkEnd w:id="0"/>
     </w:p>

</xml_diff>

<commit_message>
Ship in Current State
</commit_message>
<xml_diff>
--- a/blog-project/README.docx
+++ b/blog-project/README.docx
@@ -4,7 +4,13 @@
   <w:body>
     <w:p>
       <w:r>
-        <w:t>Hello, below I describe the structure of my project. I also list: what I could complete and what still needs work.</w:t>
+        <w:t>Hello, below I describe the structure of my project. I also list: what I could complete and what still needs work</w:t>
+      </w:r>
+      <w:r>
+        <w:t>/debugging</w:t>
+      </w:r>
+      <w:r>
+        <w:t>.</w:t>
       </w:r>
     </w:p>
     <w:p>
@@ -272,6 +278,9 @@
       <w:r>
         <w:t>Posting comment to a blog</w:t>
       </w:r>
+      <w:r>
+        <w:t xml:space="preserve"> (comment would get added to the comments array)</w:t>
+      </w:r>
     </w:p>
     <w:p>
       <w:pPr>
@@ -283,6 +292,22 @@
       </w:pPr>
       <w:r>
         <w:t>Sharing blog so that it appears in Dashboard</w:t>
+      </w:r>
+      <w:r>
+        <w:t xml:space="preserve"> (the </w:t>
+      </w:r>
+      <w:proofErr w:type="spellStart"/>
+      <w:r>
+        <w:t>dasboardBlogs</w:t>
+      </w:r>
+      <w:proofErr w:type="spellEnd"/>
+      <w:r>
+        <w:t xml:space="preserve"> array in App.js would get populated with shared blogs and it would get rendered under the dashboard heading.</w:t>
+      </w:r>
+    </w:p>
+    <w:p>
+      <w:r>
+        <w:t>Please feel free to contact me at 312-536-1086 if you have questions or would like to discuss my design of the project.</w:t>
       </w:r>
       <w:bookmarkStart w:id="0" w:name="_GoBack"/>
       <w:bookmarkEnd w:id="0"/>

</xml_diff>